<commit_message>
feat: changed Copy serializer, add Following and Rating serializers
</commit_message>
<xml_diff>
--- a/BIBLIOTEKA.docx
+++ b/BIBLIOTEKA.docx
@@ -183,6 +183,38 @@
           <w:u w:val="none"/>
           <w:lang w:val="pt-BR"/>
         </w:rPr>
+        <w:t>Atualizar seus próprios dados;</w:t>
+      </w:r>
+    </w:p>
+    <w:p>
+      <w:pPr>
+        <w:numPr>
+          <w:ilvl w:val="0"/>
+          <w:numId w:val="1"/>
+        </w:numPr>
+        <w:spacing w:line="360" w:lineRule="auto"/>
+        <w:ind w:left="420" w:leftChars="0" w:hanging="420" w:firstLineChars="0"/>
+        <w:jc w:val="both"/>
+        <w:rPr>
+          <w:rFonts w:hint="default" w:ascii="Arial" w:hAnsi="Arial" w:cs="Arial"/>
+          <w:b w:val="0"/>
+          <w:bCs w:val="0"/>
+          <w:sz w:val="24"/>
+          <w:szCs w:val="24"/>
+          <w:u w:val="none"/>
+          <w:lang w:val="pt-BR"/>
+        </w:rPr>
+      </w:pPr>
+      <w:r>
+        <w:rPr>
+          <w:rFonts w:hint="default" w:ascii="Arial" w:hAnsi="Arial" w:cs="Arial"/>
+          <w:b w:val="0"/>
+          <w:bCs w:val="0"/>
+          <w:sz w:val="24"/>
+          <w:szCs w:val="24"/>
+          <w:u w:val="none"/>
+          <w:lang w:val="pt-BR"/>
+        </w:rPr>
         <w:t>Realizar o login;</w:t>
       </w:r>
     </w:p>
@@ -285,6 +317,7 @@
     <w:p>
       <w:pPr>
         <w:numPr>
+          <w:ilvl w:val="0"/>
           <w:numId w:val="0"/>
         </w:numPr>
         <w:spacing w:line="360" w:lineRule="auto"/>
@@ -304,6 +337,7 @@
     <w:p>
       <w:pPr>
         <w:numPr>
+          <w:ilvl w:val="0"/>
           <w:numId w:val="0"/>
         </w:numPr>
         <w:spacing w:line="360" w:lineRule="auto"/>
@@ -323,6 +357,7 @@
     <w:p>
       <w:pPr>
         <w:numPr>
+          <w:ilvl w:val="0"/>
           <w:numId w:val="0"/>
         </w:numPr>
         <w:spacing w:line="360" w:lineRule="auto"/>
@@ -348,12 +383,13 @@
           <w:u w:val="single"/>
           <w:lang w:val="pt-BR"/>
         </w:rPr>
-        <w:t>Usuários superuser (bibliotecário):</w:t>
-      </w:r>
-    </w:p>
-    <w:p>
-      <w:pPr>
-        <w:numPr>
+        <w:t>Usuários superuser (bibliotecário ):</w:t>
+      </w:r>
+    </w:p>
+    <w:p>
+      <w:pPr>
+        <w:numPr>
+          <w:ilvl w:val="0"/>
           <w:numId w:val="0"/>
         </w:numPr>
         <w:spacing w:line="360" w:lineRule="auto"/>
@@ -399,86 +435,414 @@
           <w:u w:val="none"/>
           <w:lang w:val="pt-BR"/>
         </w:rPr>
-        <w:t>Cadastrar novos livros;</w:t>
-      </w:r>
-    </w:p>
-    <w:p>
-      <w:pPr>
-        <w:numPr>
-          <w:ilvl w:val="0"/>
-          <w:numId w:val="1"/>
-        </w:numPr>
-        <w:spacing w:line="360" w:lineRule="auto"/>
-        <w:ind w:left="420" w:leftChars="0" w:hanging="420" w:firstLineChars="0"/>
-        <w:jc w:val="both"/>
-        <w:rPr>
-          <w:rFonts w:hint="default" w:ascii="Arial" w:hAnsi="Arial" w:cs="Arial"/>
-          <w:b w:val="0"/>
-          <w:bCs w:val="0"/>
-          <w:sz w:val="24"/>
-          <w:szCs w:val="24"/>
-          <w:u w:val="none"/>
-          <w:lang w:val="pt-BR"/>
-        </w:rPr>
-      </w:pPr>
-      <w:r>
-        <w:rPr>
-          <w:rFonts w:hint="default" w:ascii="Arial" w:hAnsi="Arial" w:cs="Arial"/>
-          <w:b w:val="0"/>
-          <w:bCs w:val="0"/>
-          <w:sz w:val="24"/>
-          <w:szCs w:val="24"/>
-          <w:u w:val="none"/>
-          <w:lang w:val="pt-BR"/>
-        </w:rPr>
-        <w:t>Atualizar dados de usuarios (desbloquear u</w:t>
+        <w:t>Cadastrar novas cópias;</w:t>
+      </w:r>
+    </w:p>
+    <w:p>
+      <w:pPr>
+        <w:numPr>
+          <w:ilvl w:val="0"/>
+          <w:numId w:val="1"/>
+        </w:numPr>
+        <w:spacing w:line="360" w:lineRule="auto"/>
+        <w:ind w:left="420" w:leftChars="0" w:hanging="420" w:firstLineChars="0"/>
+        <w:jc w:val="both"/>
+        <w:rPr>
+          <w:rFonts w:hint="default" w:ascii="Arial" w:hAnsi="Arial" w:cs="Arial"/>
+          <w:b w:val="0"/>
+          <w:bCs w:val="0"/>
+          <w:sz w:val="24"/>
+          <w:szCs w:val="24"/>
+          <w:u w:val="none"/>
+          <w:lang w:val="pt-BR"/>
+        </w:rPr>
+      </w:pPr>
+      <w:r>
+        <w:rPr>
+          <w:rFonts w:hint="default" w:ascii="Arial" w:hAnsi="Arial" w:cs="Arial"/>
+          <w:b w:val="0"/>
+          <w:bCs w:val="0"/>
+          <w:sz w:val="24"/>
+          <w:szCs w:val="24"/>
+          <w:u w:val="none"/>
+          <w:lang w:val="pt-BR"/>
+        </w:rPr>
+        <w:t>Atualizar dados de usuarios (desbloquear um estudante);</w:t>
+      </w:r>
+    </w:p>
+    <w:p>
+      <w:pPr>
+        <w:numPr>
+          <w:ilvl w:val="0"/>
+          <w:numId w:val="1"/>
+        </w:numPr>
+        <w:spacing w:line="360" w:lineRule="auto"/>
+        <w:ind w:left="420" w:leftChars="0" w:hanging="420" w:firstLineChars="0"/>
+        <w:jc w:val="both"/>
+        <w:rPr>
+          <w:rFonts w:hint="default" w:ascii="Arial" w:hAnsi="Arial" w:cs="Arial"/>
+          <w:b w:val="0"/>
+          <w:bCs w:val="0"/>
+          <w:sz w:val="24"/>
+          <w:szCs w:val="24"/>
+          <w:u w:val="none"/>
+          <w:lang w:val="pt-BR"/>
+        </w:rPr>
+      </w:pPr>
+      <w:r>
+        <w:rPr>
+          <w:rFonts w:hint="default" w:ascii="Arial" w:hAnsi="Arial" w:cs="Arial"/>
+          <w:b w:val="0"/>
+          <w:bCs w:val="0"/>
+          <w:sz w:val="24"/>
+          <w:szCs w:val="24"/>
+          <w:u w:val="none"/>
+          <w:lang w:val="pt-BR"/>
+        </w:rPr>
+        <w:t>Atualizar seus próprios dados;</w:t>
+      </w:r>
+    </w:p>
+    <w:p>
+      <w:pPr>
+        <w:numPr>
+          <w:ilvl w:val="0"/>
+          <w:numId w:val="1"/>
+        </w:numPr>
+        <w:spacing w:line="360" w:lineRule="auto"/>
+        <w:ind w:left="420" w:leftChars="0" w:hanging="420" w:firstLineChars="0"/>
+        <w:jc w:val="both"/>
+        <w:rPr>
+          <w:rFonts w:hint="default" w:ascii="Arial" w:hAnsi="Arial" w:cs="Arial"/>
+          <w:b w:val="0"/>
+          <w:bCs w:val="0"/>
+          <w:sz w:val="24"/>
+          <w:szCs w:val="24"/>
+          <w:u w:val="none"/>
+          <w:lang w:val="pt-BR"/>
+        </w:rPr>
+      </w:pPr>
+      <w:r>
+        <w:rPr>
+          <w:rFonts w:hint="default" w:ascii="Arial" w:hAnsi="Arial" w:cs="Arial"/>
+          <w:b w:val="0"/>
+          <w:bCs w:val="0"/>
+          <w:sz w:val="24"/>
+          <w:szCs w:val="24"/>
+          <w:u w:val="none"/>
+          <w:lang w:val="pt-BR"/>
+        </w:rPr>
+        <w:t>Deletar um usuario;</w:t>
+      </w:r>
+    </w:p>
+    <w:p>
+      <w:pPr>
+        <w:numPr>
+          <w:ilvl w:val="0"/>
+          <w:numId w:val="1"/>
+        </w:numPr>
+        <w:spacing w:line="360" w:lineRule="auto"/>
+        <w:ind w:left="420" w:leftChars="0" w:hanging="420" w:firstLineChars="0"/>
+        <w:jc w:val="both"/>
+        <w:rPr>
+          <w:rFonts w:hint="default" w:ascii="Arial" w:hAnsi="Arial" w:cs="Arial"/>
+          <w:b w:val="0"/>
+          <w:bCs w:val="0"/>
+          <w:sz w:val="24"/>
+          <w:szCs w:val="24"/>
+          <w:u w:val="none"/>
+          <w:lang w:val="pt-BR"/>
+        </w:rPr>
+      </w:pPr>
+      <w:r>
+        <w:rPr>
+          <w:rFonts w:hint="default" w:ascii="Arial" w:hAnsi="Arial" w:cs="Arial"/>
+          <w:b w:val="0"/>
+          <w:bCs w:val="0"/>
+          <w:sz w:val="24"/>
+          <w:szCs w:val="24"/>
+          <w:u w:val="none"/>
+          <w:lang w:val="pt-BR"/>
+        </w:rPr>
+        <w:t>Realizar o empréstimo de livros aos alunos;</w:t>
+      </w:r>
+    </w:p>
+    <w:p>
+      <w:pPr>
+        <w:numPr>
+          <w:ilvl w:val="0"/>
+          <w:numId w:val="1"/>
+        </w:numPr>
+        <w:spacing w:line="360" w:lineRule="auto"/>
+        <w:ind w:left="420" w:leftChars="0" w:hanging="420" w:firstLineChars="0"/>
+        <w:jc w:val="both"/>
+        <w:rPr>
+          <w:rFonts w:hint="default" w:ascii="Arial" w:hAnsi="Arial" w:cs="Arial"/>
+          <w:b w:val="0"/>
+          <w:bCs w:val="0"/>
+          <w:sz w:val="24"/>
+          <w:szCs w:val="24"/>
+          <w:u w:val="none"/>
+          <w:lang w:val="pt-BR"/>
+        </w:rPr>
+      </w:pPr>
+      <w:r>
+        <w:rPr>
+          <w:rFonts w:hint="default" w:ascii="Arial" w:hAnsi="Arial" w:cs="Arial"/>
+          <w:b w:val="0"/>
+          <w:bCs w:val="0"/>
+          <w:sz w:val="24"/>
+          <w:szCs w:val="24"/>
+          <w:u w:val="none"/>
+          <w:lang w:val="pt-BR"/>
+        </w:rPr>
+        <w:t>Verificar o histórico de empréstimo de cada estudante;</w:t>
+      </w:r>
+    </w:p>
+    <w:p>
+      <w:pPr>
+        <w:numPr>
+          <w:ilvl w:val="0"/>
+          <w:numId w:val="1"/>
+        </w:numPr>
+        <w:spacing w:line="360" w:lineRule="auto"/>
+        <w:ind w:left="420" w:leftChars="0" w:hanging="420" w:firstLineChars="0"/>
+        <w:jc w:val="both"/>
+        <w:rPr>
+          <w:rFonts w:hint="default" w:ascii="Arial" w:hAnsi="Arial" w:cs="Arial"/>
+          <w:b w:val="0"/>
+          <w:bCs w:val="0"/>
+          <w:sz w:val="24"/>
+          <w:szCs w:val="24"/>
+          <w:u w:val="none"/>
+          <w:lang w:val="pt-BR"/>
+        </w:rPr>
+      </w:pPr>
+      <w:r>
+        <w:rPr>
+          <w:rFonts w:hint="default" w:ascii="Arial" w:hAnsi="Arial" w:cs="Arial"/>
+          <w:b w:val="0"/>
+          <w:bCs w:val="0"/>
+          <w:sz w:val="24"/>
+          <w:szCs w:val="24"/>
+          <w:u w:val="none"/>
+          <w:lang w:val="pt-BR"/>
+        </w:rPr>
+        <w:t>Verificar o status do estudante;</w:t>
+      </w:r>
+    </w:p>
+    <w:p>
+      <w:pPr>
+        <w:numPr>
+          <w:ilvl w:val="0"/>
+          <w:numId w:val="0"/>
+        </w:numPr>
+        <w:spacing w:line="360" w:lineRule="auto"/>
+        <w:ind w:leftChars="0"/>
+        <w:jc w:val="both"/>
+        <w:rPr>
+          <w:rFonts w:hint="default" w:ascii="Arial" w:hAnsi="Arial" w:cs="Arial"/>
+          <w:b w:val="0"/>
+          <w:bCs w:val="0"/>
+          <w:sz w:val="24"/>
+          <w:szCs w:val="24"/>
+          <w:u w:val="none"/>
+          <w:lang w:val="pt-BR"/>
+        </w:rPr>
+      </w:pPr>
+    </w:p>
+    <w:p>
+      <w:pPr>
+        <w:numPr>
+          <w:ilvl w:val="0"/>
+          <w:numId w:val="0"/>
+        </w:numPr>
+        <w:spacing w:line="360" w:lineRule="auto"/>
+        <w:ind w:leftChars="0"/>
+        <w:jc w:val="both"/>
+        <w:rPr>
+          <w:rFonts w:hint="default" w:ascii="Arial" w:hAnsi="Arial" w:cs="Arial"/>
+          <w:b/>
+          <w:bCs/>
+          <w:sz w:val="24"/>
+          <w:szCs w:val="24"/>
+          <w:u w:val="single"/>
+          <w:lang w:val="pt-BR"/>
+        </w:rPr>
+      </w:pPr>
+      <w:r>
+        <w:rPr>
+          <w:rFonts w:hint="default" w:ascii="Arial" w:hAnsi="Arial" w:cs="Arial"/>
+          <w:b/>
+          <w:bCs/>
+          <w:sz w:val="24"/>
+          <w:szCs w:val="24"/>
+          <w:u w:val="single"/>
+          <w:lang w:val="pt-BR"/>
+        </w:rPr>
+        <w:t>Usuários superuser (bibliotecário &amp; admin):</w:t>
+      </w:r>
+    </w:p>
+    <w:p>
+      <w:pPr>
+        <w:numPr>
+          <w:ilvl w:val="0"/>
+          <w:numId w:val="1"/>
+        </w:numPr>
+        <w:spacing w:line="360" w:lineRule="auto"/>
+        <w:ind w:left="420" w:leftChars="0" w:hanging="420" w:firstLineChars="0"/>
+        <w:jc w:val="both"/>
+        <w:rPr>
+          <w:rFonts w:hint="default" w:ascii="Arial" w:hAnsi="Arial" w:cs="Arial"/>
+          <w:b w:val="0"/>
+          <w:bCs w:val="0"/>
+          <w:sz w:val="24"/>
+          <w:szCs w:val="24"/>
+          <w:u w:val="none"/>
+          <w:lang w:val="pt-BR"/>
+        </w:rPr>
+      </w:pPr>
+      <w:r>
+        <w:rPr>
+          <w:rFonts w:hint="default" w:ascii="Arial" w:hAnsi="Arial" w:cs="Arial"/>
+          <w:b w:val="0"/>
+          <w:bCs w:val="0"/>
+          <w:sz w:val="24"/>
+          <w:szCs w:val="24"/>
+          <w:u w:val="none"/>
+          <w:lang w:val="pt-BR"/>
+        </w:rPr>
+        <w:t>Cadastrar, Atualizar e Deletar novos livros;</w:t>
+      </w:r>
+    </w:p>
+    <w:p>
+      <w:pPr>
+        <w:numPr>
+          <w:ilvl w:val="0"/>
+          <w:numId w:val="1"/>
+        </w:numPr>
+        <w:spacing w:line="360" w:lineRule="auto"/>
+        <w:ind w:left="420" w:leftChars="0" w:hanging="420" w:firstLineChars="0"/>
+        <w:jc w:val="both"/>
+        <w:rPr>
+          <w:rFonts w:hint="default" w:ascii="Arial" w:hAnsi="Arial" w:cs="Arial"/>
+          <w:b w:val="0"/>
+          <w:bCs w:val="0"/>
+          <w:sz w:val="24"/>
+          <w:szCs w:val="24"/>
+          <w:u w:val="none"/>
+          <w:lang w:val="pt-BR"/>
+        </w:rPr>
+      </w:pPr>
+      <w:r>
+        <w:rPr>
+          <w:rFonts w:hint="default" w:ascii="Arial" w:hAnsi="Arial" w:cs="Arial"/>
+          <w:b w:val="0"/>
+          <w:bCs w:val="0"/>
+          <w:sz w:val="24"/>
+          <w:szCs w:val="24"/>
+          <w:u w:val="none"/>
+          <w:lang w:val="pt-BR"/>
+        </w:rPr>
+        <w:t>Cadastrar novas cópias;</w:t>
+      </w:r>
+    </w:p>
+    <w:p>
+      <w:pPr>
+        <w:numPr>
+          <w:ilvl w:val="0"/>
+          <w:numId w:val="1"/>
+        </w:numPr>
+        <w:spacing w:line="360" w:lineRule="auto"/>
+        <w:ind w:left="420" w:leftChars="0" w:hanging="420" w:firstLineChars="0"/>
+        <w:jc w:val="both"/>
+        <w:rPr>
+          <w:rFonts w:hint="default" w:ascii="Arial" w:hAnsi="Arial" w:cs="Arial"/>
+          <w:b w:val="0"/>
+          <w:bCs w:val="0"/>
+          <w:sz w:val="24"/>
+          <w:szCs w:val="24"/>
+          <w:u w:val="none"/>
+          <w:lang w:val="pt-BR"/>
+        </w:rPr>
+      </w:pPr>
+      <w:r>
+        <w:rPr>
+          <w:rFonts w:hint="default" w:ascii="Arial" w:hAnsi="Arial" w:cs="Arial"/>
+          <w:b w:val="0"/>
+          <w:bCs w:val="0"/>
+          <w:sz w:val="24"/>
+          <w:szCs w:val="24"/>
+          <w:u w:val="none"/>
+          <w:lang w:val="pt-BR"/>
+        </w:rPr>
+        <w:t>Atualizar dados de usuarios (desbloquear um estudante);</w:t>
+      </w:r>
+    </w:p>
+    <w:p>
+      <w:pPr>
+        <w:numPr>
+          <w:ilvl w:val="0"/>
+          <w:numId w:val="1"/>
+        </w:numPr>
+        <w:spacing w:line="360" w:lineRule="auto"/>
+        <w:ind w:left="420" w:leftChars="0" w:hanging="420" w:firstLineChars="0"/>
+        <w:jc w:val="both"/>
+        <w:rPr>
+          <w:rFonts w:hint="default" w:ascii="Arial" w:hAnsi="Arial" w:cs="Arial"/>
+          <w:b w:val="0"/>
+          <w:bCs w:val="0"/>
+          <w:sz w:val="24"/>
+          <w:szCs w:val="24"/>
+          <w:u w:val="none"/>
+          <w:lang w:val="pt-BR"/>
+        </w:rPr>
+      </w:pPr>
+      <w:r>
+        <w:rPr>
+          <w:rFonts w:hint="default" w:ascii="Arial" w:hAnsi="Arial" w:cs="Arial"/>
+          <w:b w:val="0"/>
+          <w:bCs w:val="0"/>
+          <w:sz w:val="24"/>
+          <w:szCs w:val="24"/>
+          <w:u w:val="none"/>
+          <w:lang w:val="pt-BR"/>
+        </w:rPr>
+        <w:t>Atualizar seus próprios dados;</w:t>
+      </w:r>
+    </w:p>
+    <w:p>
+      <w:pPr>
+        <w:numPr>
+          <w:ilvl w:val="0"/>
+          <w:numId w:val="1"/>
+        </w:numPr>
+        <w:spacing w:line="360" w:lineRule="auto"/>
+        <w:ind w:left="420" w:leftChars="0" w:hanging="420" w:firstLineChars="0"/>
+        <w:jc w:val="both"/>
+        <w:rPr>
+          <w:rFonts w:hint="default" w:ascii="Arial" w:hAnsi="Arial" w:cs="Arial"/>
+          <w:b w:val="0"/>
+          <w:bCs w:val="0"/>
+          <w:sz w:val="24"/>
+          <w:szCs w:val="24"/>
+          <w:u w:val="none"/>
+          <w:lang w:val="pt-BR"/>
+        </w:rPr>
+      </w:pPr>
+      <w:r>
+        <w:rPr>
+          <w:rFonts w:hint="default" w:ascii="Arial" w:hAnsi="Arial" w:cs="Arial"/>
+          <w:b w:val="0"/>
+          <w:bCs w:val="0"/>
+          <w:sz w:val="24"/>
+          <w:szCs w:val="24"/>
+          <w:u w:val="none"/>
+          <w:lang w:val="pt-BR"/>
+        </w:rPr>
+        <w:t>Deletar um usuario;</w:t>
       </w:r>
       <w:bookmarkStart w:id="0" w:name="_GoBack"/>
       <w:bookmarkEnd w:id="0"/>
-      <w:r>
-        <w:rPr>
-          <w:rFonts w:hint="default" w:ascii="Arial" w:hAnsi="Arial" w:cs="Arial"/>
-          <w:b w:val="0"/>
-          <w:bCs w:val="0"/>
-          <w:sz w:val="24"/>
-          <w:szCs w:val="24"/>
-          <w:u w:val="none"/>
-          <w:lang w:val="pt-BR"/>
-        </w:rPr>
-        <w:t>m estudante);</w:t>
-      </w:r>
-    </w:p>
-    <w:p>
-      <w:pPr>
-        <w:numPr>
-          <w:ilvl w:val="0"/>
-          <w:numId w:val="1"/>
-        </w:numPr>
-        <w:spacing w:line="360" w:lineRule="auto"/>
-        <w:ind w:left="420" w:leftChars="0" w:hanging="420" w:firstLineChars="0"/>
-        <w:jc w:val="both"/>
-        <w:rPr>
-          <w:rFonts w:hint="default" w:ascii="Arial" w:hAnsi="Arial" w:cs="Arial"/>
-          <w:b w:val="0"/>
-          <w:bCs w:val="0"/>
-          <w:sz w:val="24"/>
-          <w:szCs w:val="24"/>
-          <w:u w:val="none"/>
-          <w:lang w:val="pt-BR"/>
-        </w:rPr>
-      </w:pPr>
-      <w:r>
-        <w:rPr>
-          <w:rFonts w:hint="default" w:ascii="Arial" w:hAnsi="Arial" w:cs="Arial"/>
-          <w:b w:val="0"/>
-          <w:bCs w:val="0"/>
-          <w:sz w:val="24"/>
-          <w:szCs w:val="24"/>
-          <w:u w:val="none"/>
-          <w:lang w:val="pt-BR"/>
-        </w:rPr>
-        <w:t>Deletar um usuario;</w:t>
-      </w:r>
     </w:p>
     <w:p>
       <w:pPr>
@@ -579,6 +943,39 @@
     <w:p>
       <w:pPr>
         <w:numPr>
+          <w:ilvl w:val="0"/>
+          <w:numId w:val="1"/>
+        </w:numPr>
+        <w:spacing w:line="360" w:lineRule="auto"/>
+        <w:ind w:left="420" w:leftChars="0" w:hanging="420" w:firstLineChars="0"/>
+        <w:jc w:val="both"/>
+        <w:rPr>
+          <w:rFonts w:hint="default" w:ascii="Arial" w:hAnsi="Arial" w:cs="Arial"/>
+          <w:b w:val="0"/>
+          <w:bCs w:val="0"/>
+          <w:sz w:val="24"/>
+          <w:szCs w:val="24"/>
+          <w:u w:val="none"/>
+          <w:lang w:val="pt-BR"/>
+        </w:rPr>
+      </w:pPr>
+      <w:r>
+        <w:rPr>
+          <w:rFonts w:hint="default" w:ascii="Arial" w:hAnsi="Arial" w:cs="Arial"/>
+          <w:b w:val="0"/>
+          <w:bCs w:val="0"/>
+          <w:sz w:val="24"/>
+          <w:szCs w:val="24"/>
+          <w:u w:val="none"/>
+          <w:lang w:val="pt-BR"/>
+        </w:rPr>
+        <w:t>Criar, Atualizar e Deletar os dados da biblioteca;</w:t>
+      </w:r>
+    </w:p>
+    <w:p>
+      <w:pPr>
+        <w:numPr>
+          <w:ilvl w:val="0"/>
           <w:numId w:val="0"/>
         </w:numPr>
         <w:spacing w:line="360" w:lineRule="auto"/>
@@ -598,6 +995,7 @@
     <w:p>
       <w:pPr>
         <w:numPr>
+          <w:ilvl w:val="0"/>
           <w:numId w:val="0"/>
         </w:numPr>
         <w:spacing w:line="360" w:lineRule="auto"/>
@@ -605,18 +1003,31 @@
         <w:jc w:val="both"/>
         <w:rPr>
           <w:rFonts w:hint="default" w:ascii="Arial" w:hAnsi="Arial" w:cs="Arial"/>
-          <w:b w:val="0"/>
-          <w:bCs w:val="0"/>
-          <w:sz w:val="24"/>
-          <w:szCs w:val="24"/>
-          <w:u w:val="none"/>
-          <w:lang w:val="pt-BR"/>
-        </w:rPr>
-      </w:pPr>
-    </w:p>
-    <w:p>
-      <w:pPr>
-        <w:numPr>
+          <w:b/>
+          <w:bCs/>
+          <w:sz w:val="24"/>
+          <w:szCs w:val="24"/>
+          <w:u w:val="single"/>
+          <w:lang w:val="pt-BR"/>
+        </w:rPr>
+      </w:pPr>
+      <w:r>
+        <w:rPr>
+          <w:rFonts w:hint="default" w:ascii="Arial" w:hAnsi="Arial" w:cs="Arial"/>
+          <w:b/>
+          <w:bCs/>
+          <w:sz w:val="24"/>
+          <w:szCs w:val="24"/>
+          <w:u w:val="single"/>
+          <w:lang w:val="pt-BR"/>
+        </w:rPr>
+        <w:t>Cópias:</w:t>
+      </w:r>
+    </w:p>
+    <w:p>
+      <w:pPr>
+        <w:numPr>
+          <w:ilvl w:val="0"/>
           <w:numId w:val="0"/>
         </w:numPr>
         <w:spacing w:line="360" w:lineRule="auto"/>
@@ -632,7 +1043,88 @@
           <w:lang w:val="pt-BR"/>
         </w:rPr>
       </w:pPr>
-      <w:r>
+    </w:p>
+    <w:p>
+      <w:pPr>
+        <w:numPr>
+          <w:ilvl w:val="0"/>
+          <w:numId w:val="1"/>
+        </w:numPr>
+        <w:spacing w:line="360" w:lineRule="auto"/>
+        <w:ind w:left="420" w:leftChars="0" w:hanging="420" w:firstLineChars="0"/>
+        <w:jc w:val="both"/>
+        <w:rPr>
+          <w:rFonts w:hint="default" w:ascii="Arial" w:hAnsi="Arial" w:cs="Arial"/>
+          <w:b w:val="0"/>
+          <w:bCs w:val="0"/>
+          <w:sz w:val="24"/>
+          <w:szCs w:val="24"/>
+          <w:u w:val="none"/>
+          <w:lang w:val="pt-BR"/>
+        </w:rPr>
+      </w:pPr>
+      <w:r>
+        <w:rPr>
+          <w:rFonts w:hint="default" w:ascii="Arial" w:hAnsi="Arial" w:cs="Arial"/>
+          <w:b w:val="0"/>
+          <w:bCs w:val="0"/>
+          <w:sz w:val="24"/>
+          <w:szCs w:val="24"/>
+          <w:u w:val="none"/>
+          <w:lang w:val="pt-BR"/>
+        </w:rPr>
+        <w:t>Quantidade de cópias de um livro (sendo reduzido ou aumentado de acordo com empréstimos e devoluções);</w:t>
+      </w:r>
+    </w:p>
+    <w:p>
+      <w:pPr>
+        <w:numPr>
+          <w:ilvl w:val="0"/>
+          <w:numId w:val="0"/>
+        </w:numPr>
+        <w:spacing w:line="360" w:lineRule="auto"/>
+        <w:ind w:leftChars="0"/>
+        <w:jc w:val="both"/>
+        <w:rPr>
+          <w:rFonts w:hint="default" w:ascii="Arial" w:hAnsi="Arial" w:cs="Arial"/>
+          <w:b w:val="0"/>
+          <w:bCs w:val="0"/>
+          <w:sz w:val="24"/>
+          <w:szCs w:val="24"/>
+          <w:u w:val="none"/>
+          <w:lang w:val="pt-BR"/>
+        </w:rPr>
+      </w:pPr>
+    </w:p>
+    <w:p>
+      <w:pPr>
+        <w:numPr>
+          <w:ilvl w:val="0"/>
+          <w:numId w:val="0"/>
+        </w:numPr>
+        <w:spacing w:line="360" w:lineRule="auto"/>
+        <w:ind w:leftChars="0"/>
+        <w:jc w:val="both"/>
+        <w:rPr>
+          <w:rFonts w:hint="default" w:ascii="Arial" w:hAnsi="Arial" w:cs="Arial"/>
+          <w:b w:val="0"/>
+          <w:bCs w:val="0"/>
+          <w:sz w:val="24"/>
+          <w:szCs w:val="24"/>
+          <w:u w:val="none"/>
+          <w:lang w:val="pt-BR"/>
+        </w:rPr>
+      </w:pPr>
+    </w:p>
+    <w:p>
+      <w:pPr>
+        <w:numPr>
+          <w:ilvl w:val="0"/>
+          <w:numId w:val="0"/>
+        </w:numPr>
+        <w:spacing w:line="360" w:lineRule="auto"/>
+        <w:ind w:leftChars="0"/>
+        <w:jc w:val="both"/>
         <w:rPr>
           <w:rFonts w:hint="default" w:ascii="Arial" w:hAnsi="Arial" w:cs="Arial"/>
           <w:b/>
@@ -642,12 +1134,24 @@
           <w:u w:val="single"/>
           <w:lang w:val="pt-BR"/>
         </w:rPr>
-        <w:t>Cópias:</w:t>
-      </w:r>
-    </w:p>
-    <w:p>
-      <w:pPr>
-        <w:numPr>
+      </w:pPr>
+      <w:r>
+        <w:rPr>
+          <w:rFonts w:hint="default" w:ascii="Arial" w:hAnsi="Arial" w:cs="Arial"/>
+          <w:b/>
+          <w:bCs/>
+          <w:sz w:val="24"/>
+          <w:szCs w:val="24"/>
+          <w:u w:val="single"/>
+          <w:lang w:val="pt-BR"/>
+        </w:rPr>
+        <w:t>Empréstimo:</w:t>
+      </w:r>
+    </w:p>
+    <w:p>
+      <w:pPr>
+        <w:numPr>
+          <w:ilvl w:val="0"/>
           <w:numId w:val="0"/>
         </w:numPr>
         <w:spacing w:line="360" w:lineRule="auto"/>
@@ -655,50 +1159,83 @@
         <w:jc w:val="both"/>
         <w:rPr>
           <w:rFonts w:hint="default" w:ascii="Arial" w:hAnsi="Arial" w:cs="Arial"/>
-          <w:b/>
-          <w:bCs/>
-          <w:sz w:val="24"/>
-          <w:szCs w:val="24"/>
-          <w:u w:val="single"/>
-          <w:lang w:val="pt-BR"/>
-        </w:rPr>
-      </w:pPr>
-    </w:p>
-    <w:p>
-      <w:pPr>
-        <w:numPr>
-          <w:ilvl w:val="0"/>
-          <w:numId w:val="1"/>
-        </w:numPr>
-        <w:spacing w:line="360" w:lineRule="auto"/>
-        <w:ind w:left="420" w:leftChars="0" w:hanging="420" w:firstLineChars="0"/>
-        <w:jc w:val="both"/>
-        <w:rPr>
-          <w:rFonts w:hint="default" w:ascii="Arial" w:hAnsi="Arial" w:cs="Arial"/>
-          <w:b w:val="0"/>
-          <w:bCs w:val="0"/>
-          <w:sz w:val="24"/>
-          <w:szCs w:val="24"/>
-          <w:u w:val="none"/>
-          <w:lang w:val="pt-BR"/>
-        </w:rPr>
-      </w:pPr>
-      <w:r>
-        <w:rPr>
-          <w:rFonts w:hint="default" w:ascii="Arial" w:hAnsi="Arial" w:cs="Arial"/>
-          <w:b w:val="0"/>
-          <w:bCs w:val="0"/>
-          <w:sz w:val="24"/>
-          <w:szCs w:val="24"/>
-          <w:u w:val="none"/>
-          <w:lang w:val="pt-BR"/>
-        </w:rPr>
-        <w:t>Quantidade de cópias de um livro (sendo reduzido ou aumentado de acordo com empréstimos e devoluções);</w:t>
-      </w:r>
-    </w:p>
-    <w:p>
-      <w:pPr>
-        <w:numPr>
+          <w:b w:val="0"/>
+          <w:bCs w:val="0"/>
+          <w:sz w:val="24"/>
+          <w:szCs w:val="24"/>
+          <w:u w:val="none"/>
+          <w:lang w:val="pt-BR"/>
+        </w:rPr>
+      </w:pPr>
+    </w:p>
+    <w:p>
+      <w:pPr>
+        <w:numPr>
+          <w:ilvl w:val="0"/>
+          <w:numId w:val="1"/>
+        </w:numPr>
+        <w:spacing w:line="360" w:lineRule="auto"/>
+        <w:ind w:left="420" w:leftChars="0" w:hanging="420" w:firstLineChars="0"/>
+        <w:jc w:val="both"/>
+        <w:rPr>
+          <w:rFonts w:hint="default" w:ascii="Arial" w:hAnsi="Arial" w:cs="Arial"/>
+          <w:b w:val="0"/>
+          <w:bCs w:val="0"/>
+          <w:sz w:val="24"/>
+          <w:szCs w:val="24"/>
+          <w:u w:val="none"/>
+          <w:lang w:val="pt-BR"/>
+        </w:rPr>
+      </w:pPr>
+      <w:r>
+        <w:rPr>
+          <w:rFonts w:hint="default" w:ascii="Arial" w:hAnsi="Arial" w:cs="Arial"/>
+          <w:b w:val="0"/>
+          <w:bCs w:val="0"/>
+          <w:sz w:val="24"/>
+          <w:szCs w:val="24"/>
+          <w:u w:val="none"/>
+          <w:lang w:val="pt-BR"/>
+        </w:rPr>
+        <w:t>Cadastra a cópia de um livro em específico que foi emprestado para um estudante;</w:t>
+      </w:r>
+    </w:p>
+    <w:p>
+      <w:pPr>
+        <w:numPr>
+          <w:ilvl w:val="0"/>
+          <w:numId w:val="1"/>
+        </w:numPr>
+        <w:spacing w:line="360" w:lineRule="auto"/>
+        <w:ind w:left="420" w:leftChars="0" w:hanging="420" w:firstLineChars="0"/>
+        <w:jc w:val="both"/>
+        <w:rPr>
+          <w:rFonts w:hint="default" w:ascii="Arial" w:hAnsi="Arial" w:cs="Arial"/>
+          <w:b w:val="0"/>
+          <w:bCs w:val="0"/>
+          <w:sz w:val="24"/>
+          <w:szCs w:val="24"/>
+          <w:u w:val="none"/>
+          <w:lang w:val="pt-BR"/>
+        </w:rPr>
+      </w:pPr>
+      <w:r>
+        <w:rPr>
+          <w:rFonts w:hint="default" w:ascii="Arial" w:hAnsi="Arial" w:cs="Arial"/>
+          <w:b w:val="0"/>
+          <w:bCs w:val="0"/>
+          <w:sz w:val="24"/>
+          <w:szCs w:val="24"/>
+          <w:u w:val="none"/>
+          <w:lang w:val="pt-BR"/>
+        </w:rPr>
+        <w:t>Possui a data do empréstimo, a data em que deve ocorrer a devolução e a data de devolução.</w:t>
+      </w:r>
+    </w:p>
+    <w:p>
+      <w:pPr>
+        <w:numPr>
+          <w:ilvl w:val="0"/>
           <w:numId w:val="0"/>
         </w:numPr>
         <w:spacing w:line="360" w:lineRule="auto"/>
@@ -718,158 +1255,7 @@
     <w:p>
       <w:pPr>
         <w:numPr>
-          <w:numId w:val="0"/>
-        </w:numPr>
-        <w:spacing w:line="360" w:lineRule="auto"/>
-        <w:ind w:leftChars="0"/>
-        <w:jc w:val="both"/>
-        <w:rPr>
-          <w:rFonts w:hint="default" w:ascii="Arial" w:hAnsi="Arial" w:cs="Arial"/>
-          <w:b w:val="0"/>
-          <w:bCs w:val="0"/>
-          <w:sz w:val="24"/>
-          <w:szCs w:val="24"/>
-          <w:u w:val="none"/>
-          <w:lang w:val="pt-BR"/>
-        </w:rPr>
-      </w:pPr>
-    </w:p>
-    <w:p>
-      <w:pPr>
-        <w:numPr>
-          <w:numId w:val="0"/>
-        </w:numPr>
-        <w:spacing w:line="360" w:lineRule="auto"/>
-        <w:ind w:leftChars="0"/>
-        <w:jc w:val="both"/>
-        <w:rPr>
-          <w:rFonts w:hint="default" w:ascii="Arial" w:hAnsi="Arial" w:cs="Arial"/>
-          <w:b/>
-          <w:bCs/>
-          <w:sz w:val="24"/>
-          <w:szCs w:val="24"/>
-          <w:u w:val="single"/>
-          <w:lang w:val="pt-BR"/>
-        </w:rPr>
-      </w:pPr>
-      <w:r>
-        <w:rPr>
-          <w:rFonts w:hint="default" w:ascii="Arial" w:hAnsi="Arial" w:cs="Arial"/>
-          <w:b/>
-          <w:bCs/>
-          <w:sz w:val="24"/>
-          <w:szCs w:val="24"/>
-          <w:u w:val="single"/>
-          <w:lang w:val="pt-BR"/>
-        </w:rPr>
-        <w:t>Empréstimo:</w:t>
-      </w:r>
-    </w:p>
-    <w:p>
-      <w:pPr>
-        <w:numPr>
-          <w:numId w:val="0"/>
-        </w:numPr>
-        <w:spacing w:line="360" w:lineRule="auto"/>
-        <w:ind w:leftChars="0"/>
-        <w:jc w:val="both"/>
-        <w:rPr>
-          <w:rFonts w:hint="default" w:ascii="Arial" w:hAnsi="Arial" w:cs="Arial"/>
-          <w:b w:val="0"/>
-          <w:bCs w:val="0"/>
-          <w:sz w:val="24"/>
-          <w:szCs w:val="24"/>
-          <w:u w:val="none"/>
-          <w:lang w:val="pt-BR"/>
-        </w:rPr>
-      </w:pPr>
-    </w:p>
-    <w:p>
-      <w:pPr>
-        <w:numPr>
-          <w:ilvl w:val="0"/>
-          <w:numId w:val="1"/>
-        </w:numPr>
-        <w:spacing w:line="360" w:lineRule="auto"/>
-        <w:ind w:left="420" w:leftChars="0" w:hanging="420" w:firstLineChars="0"/>
-        <w:jc w:val="both"/>
-        <w:rPr>
-          <w:rFonts w:hint="default" w:ascii="Arial" w:hAnsi="Arial" w:cs="Arial"/>
-          <w:b w:val="0"/>
-          <w:bCs w:val="0"/>
-          <w:sz w:val="24"/>
-          <w:szCs w:val="24"/>
-          <w:u w:val="none"/>
-          <w:lang w:val="pt-BR"/>
-        </w:rPr>
-      </w:pPr>
-      <w:r>
-        <w:rPr>
-          <w:rFonts w:hint="default" w:ascii="Arial" w:hAnsi="Arial" w:cs="Arial"/>
-          <w:b w:val="0"/>
-          <w:bCs w:val="0"/>
-          <w:sz w:val="24"/>
-          <w:szCs w:val="24"/>
-          <w:u w:val="none"/>
-          <w:lang w:val="pt-BR"/>
-        </w:rPr>
-        <w:t>Cadastra a cópia de um livro em específico que foi emprestado para um estudante;</w:t>
-      </w:r>
-    </w:p>
-    <w:p>
-      <w:pPr>
-        <w:numPr>
-          <w:ilvl w:val="0"/>
-          <w:numId w:val="1"/>
-        </w:numPr>
-        <w:spacing w:line="360" w:lineRule="auto"/>
-        <w:ind w:left="420" w:leftChars="0" w:hanging="420" w:firstLineChars="0"/>
-        <w:jc w:val="both"/>
-        <w:rPr>
-          <w:rFonts w:hint="default" w:ascii="Arial" w:hAnsi="Arial" w:cs="Arial"/>
-          <w:b w:val="0"/>
-          <w:bCs w:val="0"/>
-          <w:sz w:val="24"/>
-          <w:szCs w:val="24"/>
-          <w:u w:val="none"/>
-          <w:lang w:val="pt-BR"/>
-        </w:rPr>
-      </w:pPr>
-      <w:r>
-        <w:rPr>
-          <w:rFonts w:hint="default" w:ascii="Arial" w:hAnsi="Arial" w:cs="Arial"/>
-          <w:b w:val="0"/>
-          <w:bCs w:val="0"/>
-          <w:sz w:val="24"/>
-          <w:szCs w:val="24"/>
-          <w:u w:val="none"/>
-          <w:lang w:val="pt-BR"/>
-        </w:rPr>
-        <w:t>Possui a data do empréstimo, a data em que deve ocorrer a devolução e a data de devolução.</w:t>
-      </w:r>
-    </w:p>
-    <w:p>
-      <w:pPr>
-        <w:numPr>
-          <w:numId w:val="0"/>
-        </w:numPr>
-        <w:spacing w:line="360" w:lineRule="auto"/>
-        <w:ind w:leftChars="0"/>
-        <w:jc w:val="both"/>
-        <w:rPr>
-          <w:rFonts w:hint="default" w:ascii="Arial" w:hAnsi="Arial" w:cs="Arial"/>
-          <w:b w:val="0"/>
-          <w:bCs w:val="0"/>
-          <w:sz w:val="24"/>
-          <w:szCs w:val="24"/>
-          <w:u w:val="none"/>
-          <w:lang w:val="pt-BR"/>
-        </w:rPr>
-      </w:pPr>
-    </w:p>
-    <w:p>
-      <w:pPr>
-        <w:numPr>
+          <w:ilvl w:val="0"/>
           <w:numId w:val="0"/>
         </w:numPr>
         <w:spacing w:line="360" w:lineRule="auto"/>
@@ -1038,7 +1424,7 @@
     <w:lsdException w:unhideWhenUsed="0" w:uiPriority="0" w:semiHidden="0" w:name="HTML Sample"/>
     <w:lsdException w:unhideWhenUsed="0" w:uiPriority="0" w:semiHidden="0" w:name="HTML Typewriter"/>
     <w:lsdException w:unhideWhenUsed="0" w:uiPriority="0" w:semiHidden="0" w:name="HTML Variable"/>
-    <w:lsdException w:unhideWhenUsed="0" w:uiPriority="0" w:name="Normal Table"/>
+    <w:lsdException w:qFormat="1" w:unhideWhenUsed="0" w:uiPriority="0" w:name="Normal Table"/>
     <w:lsdException w:unhideWhenUsed="0" w:uiPriority="0" w:semiHidden="0" w:name="annotation subject"/>
     <w:lsdException w:unhideWhenUsed="0" w:uiPriority="0" w:semiHidden="0" w:name="Table Simple 1"/>
     <w:lsdException w:unhideWhenUsed="0" w:uiPriority="0" w:semiHidden="0" w:name="Table Simple 2"/>
@@ -1103,6 +1489,7 @@
   <w:style w:type="table" w:default="1" w:styleId="3">
     <w:name w:val="Normal Table"/>
     <w:semiHidden/>
+    <w:qFormat/>
     <w:uiPriority w:val="0"/>
     <w:tblPr>
       <w:tblCellMar>

</xml_diff>